<commit_message>
N2 de Laboratório de Engenharia Finalizado.
</commit_message>
<xml_diff>
--- a/lista1/LabLista1.docx
+++ b/lista1/LabLista1.docx
@@ -11,8 +11,6 @@
           <w:sz w:val="20"/>
         </w:rPr>
       </w:pPr>
-      <w:bookmarkStart w:id="0" w:name="_GoBack"/>
-      <w:bookmarkEnd w:id="0"/>
       <w:r>
         <w:rPr>
           <w:rFonts w:asciiTheme="minorHAnsi" w:hAnsiTheme="minorHAnsi" w:cstheme="minorHAnsi"/>
@@ -1231,6 +1229,27 @@
     </w:p>
     <w:p>
       <w:r>
+        <w:t xml:space="preserve">O </w:t>
+      </w:r>
+      <w:proofErr w:type="spellStart"/>
+      <w:r>
+        <w:t>Factory</w:t>
+      </w:r>
+      <w:proofErr w:type="spellEnd"/>
+      <w:r>
+        <w:t xml:space="preserve"> </w:t>
+      </w:r>
+      <w:proofErr w:type="spellStart"/>
+      <w:r>
+        <w:t>Method</w:t>
+      </w:r>
+      <w:proofErr w:type="spellEnd"/>
+      <w:r>
+        <w:t xml:space="preserve"> é um padrão de projeto que que encapsula a criação dos objetos. </w:t>
+      </w:r>
+    </w:p>
+    <w:p>
+      <w:r>
         <w:t xml:space="preserve">Isso acontece com as Coleções, pois todas </w:t>
       </w:r>
       <w:proofErr w:type="spellStart"/>
@@ -1260,20 +1279,31 @@
     </w:p>
     <w:p>
       <w:r>
-        <w:t>Cada coleção guarda um objeto dentro dela e também uma variável que do próprio tipo para realizar uma espécie de chave encadeada.</w:t>
-      </w:r>
-    </w:p>
-    <w:p>
-      <w:r>
-        <w:t xml:space="preserve">Assim que adiciona um novo item, essa </w:t>
-      </w:r>
-      <w:proofErr w:type="spellStart"/>
-      <w:r>
-        <w:t>variavel</w:t>
-      </w:r>
-      <w:proofErr w:type="spellEnd"/>
-      <w:r>
-        <w:t xml:space="preserve"> do próprio tipo guardará esse novo item dentro dela e assim acontece sucessivamente formando uma lista. </w:t>
+        <w:t xml:space="preserve">Cada coleção guarda um objeto dentro dela que é </w:t>
+      </w:r>
+      <w:proofErr w:type="spellStart"/>
+      <w:r>
+        <w:t>responesável</w:t>
+      </w:r>
+      <w:proofErr w:type="spellEnd"/>
+      <w:r>
+        <w:t xml:space="preserve"> por fazer </w:t>
+      </w:r>
+      <w:proofErr w:type="gramStart"/>
+      <w:r>
+        <w:t>a  interação</w:t>
+      </w:r>
+      <w:proofErr w:type="gramEnd"/>
+      <w:r>
+        <w:t xml:space="preserve"> dos elementos da coleção </w:t>
+      </w:r>
+      <w:proofErr w:type="spellStart"/>
+      <w:r>
+        <w:t>independendtemente</w:t>
+      </w:r>
+      <w:proofErr w:type="spellEnd"/>
+      <w:r>
+        <w:t xml:space="preserve"> do tipo da coleção.</w:t>
       </w:r>
     </w:p>
     <w:p>
@@ -1296,8 +1326,6 @@
       <w:r>
         <w:t>, essa criação acaba não sendo feita diretamente pelo programador, a criação foi encapsulada dentro da própria coleção.</w:t>
       </w:r>
-    </w:p>
-    <w:p>
       <w:r>
         <w:br w:type="page"/>
       </w:r>
@@ -1398,15 +1426,7 @@
       </w:r>
       <w:proofErr w:type="spellEnd"/>
       <w:r>
-        <w:t xml:space="preserve"> armazenando em uma estrutura </w:t>
-      </w:r>
-      <w:proofErr w:type="gramStart"/>
-      <w:r>
-        <w:t>de dados conveniente</w:t>
-      </w:r>
-      <w:proofErr w:type="gramEnd"/>
-      <w:r>
-        <w:t xml:space="preserve"> na memória. Depois, o programa deverá listar na tela os cartões identificados, agrupados por tipo (Amex, Visa </w:t>
+        <w:t xml:space="preserve"> armazenando em uma estrutura de dados conveniente na memória. Depois, o programa deverá listar na tela os cartões identificados, agrupados por tipo (Amex, Visa </w:t>
       </w:r>
       <w:proofErr w:type="spellStart"/>
       <w:r>
@@ -3211,7 +3231,7 @@
           <w:color w:val="000000"/>
           <w:sz w:val="21"/>
           <w:szCs w:val="21"/>
-          <w:lang w:eastAsia="pt-BR"/>
+          <w:lang w:val="en-US" w:eastAsia="pt-BR"/>
         </w:rPr>
       </w:pPr>
       <w:r>
@@ -3224,25 +3244,23 @@
         </w:rPr>
         <w:t xml:space="preserve">        </w:t>
       </w:r>
-      <w:proofErr w:type="spellStart"/>
-      <w:r>
-        <w:rPr>
-          <w:rFonts w:ascii="Consolas" w:eastAsia="Times New Roman" w:hAnsi="Consolas" w:cs="Times New Roman"/>
-          <w:color w:val="0000FF"/>
-          <w:sz w:val="21"/>
-          <w:szCs w:val="21"/>
-          <w:lang w:eastAsia="pt-BR"/>
+      <w:r>
+        <w:rPr>
+          <w:rFonts w:ascii="Consolas" w:eastAsia="Times New Roman" w:hAnsi="Consolas" w:cs="Times New Roman"/>
+          <w:color w:val="0000FF"/>
+          <w:sz w:val="21"/>
+          <w:szCs w:val="21"/>
+          <w:lang w:val="en-US" w:eastAsia="pt-BR"/>
         </w:rPr>
         <w:t>if</w:t>
       </w:r>
-      <w:proofErr w:type="spellEnd"/>
-      <w:r>
-        <w:rPr>
-          <w:rFonts w:ascii="Consolas" w:eastAsia="Times New Roman" w:hAnsi="Consolas" w:cs="Times New Roman"/>
-          <w:color w:val="000000"/>
-          <w:sz w:val="21"/>
-          <w:szCs w:val="21"/>
-          <w:lang w:eastAsia="pt-BR"/>
+      <w:r>
+        <w:rPr>
+          <w:rFonts w:ascii="Consolas" w:eastAsia="Times New Roman" w:hAnsi="Consolas" w:cs="Times New Roman"/>
+          <w:color w:val="000000"/>
+          <w:sz w:val="21"/>
+          <w:szCs w:val="21"/>
+          <w:lang w:val="en-US" w:eastAsia="pt-BR"/>
         </w:rPr>
         <w:t>((</w:t>
       </w:r>
@@ -3254,7 +3272,7 @@
           <w:color w:val="000000"/>
           <w:sz w:val="21"/>
           <w:szCs w:val="21"/>
-          <w:lang w:eastAsia="pt-BR"/>
+          <w:lang w:val="en-US" w:eastAsia="pt-BR"/>
         </w:rPr>
         <w:t>numero.substring</w:t>
       </w:r>
@@ -3266,7 +3284,7 @@
           <w:color w:val="000000"/>
           <w:sz w:val="21"/>
           <w:szCs w:val="21"/>
-          <w:lang w:eastAsia="pt-BR"/>
+          <w:lang w:val="en-US" w:eastAsia="pt-BR"/>
         </w:rPr>
         <w:t>(</w:t>
       </w:r>
@@ -3276,7 +3294,7 @@
           <w:color w:val="09885A"/>
           <w:sz w:val="21"/>
           <w:szCs w:val="21"/>
-          <w:lang w:eastAsia="pt-BR"/>
+          <w:lang w:val="en-US" w:eastAsia="pt-BR"/>
         </w:rPr>
         <w:t>0</w:t>
       </w:r>
@@ -3286,7 +3304,7 @@
           <w:color w:val="000000"/>
           <w:sz w:val="21"/>
           <w:szCs w:val="21"/>
-          <w:lang w:eastAsia="pt-BR"/>
+          <w:lang w:val="en-US" w:eastAsia="pt-BR"/>
         </w:rPr>
         <w:t>,</w:t>
       </w:r>
@@ -3296,7 +3314,7 @@
           <w:color w:val="09885A"/>
           <w:sz w:val="21"/>
           <w:szCs w:val="21"/>
-          <w:lang w:eastAsia="pt-BR"/>
+          <w:lang w:val="en-US" w:eastAsia="pt-BR"/>
         </w:rPr>
         <w:t>4</w:t>
       </w:r>
@@ -3306,31 +3324,9 @@
           <w:color w:val="000000"/>
           <w:sz w:val="21"/>
           <w:szCs w:val="21"/>
-          <w:lang w:eastAsia="pt-BR"/>
-        </w:rPr>
-        <w:t>).</w:t>
-      </w:r>
-      <w:proofErr w:type="spellStart"/>
-      <w:r>
-        <w:rPr>
-          <w:rFonts w:ascii="Consolas" w:eastAsia="Times New Roman" w:hAnsi="Consolas" w:cs="Times New Roman"/>
-          <w:color w:val="000000"/>
-          <w:sz w:val="21"/>
-          <w:szCs w:val="21"/>
-          <w:lang w:eastAsia="pt-BR"/>
-        </w:rPr>
-        <w:t>equals</w:t>
-      </w:r>
-      <w:proofErr w:type="spellEnd"/>
-      <w:r>
-        <w:rPr>
-          <w:rFonts w:ascii="Consolas" w:eastAsia="Times New Roman" w:hAnsi="Consolas" w:cs="Times New Roman"/>
-          <w:color w:val="000000"/>
-          <w:sz w:val="21"/>
-          <w:szCs w:val="21"/>
-          <w:lang w:eastAsia="pt-BR"/>
-        </w:rPr>
-        <w:t>(</w:t>
+          <w:lang w:val="en-US" w:eastAsia="pt-BR"/>
+        </w:rPr>
+        <w:t>).equals(</w:t>
       </w:r>
       <w:r>
         <w:rPr>
@@ -3338,7 +3334,7 @@
           <w:color w:val="A31515"/>
           <w:sz w:val="21"/>
           <w:szCs w:val="21"/>
-          <w:lang w:eastAsia="pt-BR"/>
+          <w:lang w:val="en-US" w:eastAsia="pt-BR"/>
         </w:rPr>
         <w:t>"6014"</w:t>
       </w:r>
@@ -3348,7 +3344,7 @@
           <w:color w:val="000000"/>
           <w:sz w:val="21"/>
           <w:szCs w:val="21"/>
-          <w:lang w:eastAsia="pt-BR"/>
+          <w:lang w:val="en-US" w:eastAsia="pt-BR"/>
         </w:rPr>
         <w:t>)) &amp;&amp;(</w:t>
       </w:r>
@@ -3359,7 +3355,7 @@
           <w:color w:val="000000"/>
           <w:sz w:val="21"/>
           <w:szCs w:val="21"/>
-          <w:lang w:eastAsia="pt-BR"/>
+          <w:lang w:val="en-US" w:eastAsia="pt-BR"/>
         </w:rPr>
         <w:t>numero.length</w:t>
       </w:r>
@@ -3370,7 +3366,7 @@
           <w:color w:val="000000"/>
           <w:sz w:val="21"/>
           <w:szCs w:val="21"/>
-          <w:lang w:eastAsia="pt-BR"/>
+          <w:lang w:val="en-US" w:eastAsia="pt-BR"/>
         </w:rPr>
         <w:t>()==</w:t>
       </w:r>
@@ -3380,7 +3376,7 @@
           <w:color w:val="09885A"/>
           <w:sz w:val="21"/>
           <w:szCs w:val="21"/>
-          <w:lang w:eastAsia="pt-BR"/>
+          <w:lang w:val="en-US" w:eastAsia="pt-BR"/>
         </w:rPr>
         <w:t>16</w:t>
       </w:r>
@@ -3390,7 +3386,7 @@
           <w:color w:val="000000"/>
           <w:sz w:val="21"/>
           <w:szCs w:val="21"/>
-          <w:lang w:eastAsia="pt-BR"/>
+          <w:lang w:val="en-US" w:eastAsia="pt-BR"/>
         </w:rPr>
         <w:t>))</w:t>
       </w:r>
@@ -3400,44 +3396,42 @@
           <w:color w:val="008000"/>
           <w:sz w:val="21"/>
           <w:szCs w:val="21"/>
-          <w:lang w:eastAsia="pt-BR"/>
-        </w:rPr>
-        <w:t xml:space="preserve">// </w:t>
-      </w:r>
-      <w:proofErr w:type="spellStart"/>
-      <w:r>
-        <w:rPr>
-          <w:rFonts w:ascii="Consolas" w:eastAsia="Times New Roman" w:hAnsi="Consolas" w:cs="Times New Roman"/>
-          <w:color w:val="008000"/>
-          <w:sz w:val="21"/>
-          <w:szCs w:val="21"/>
-          <w:lang w:eastAsia="pt-BR"/>
-        </w:rPr>
-        <w:t>Discover</w:t>
-      </w:r>
-      <w:proofErr w:type="spellEnd"/>
-    </w:p>
-    <w:p>
-      <w:pPr>
-        <w:shd w:val="clear" w:color="auto" w:fill="FFFFFF"/>
-        <w:spacing w:after="0" w:line="285" w:lineRule="atLeast"/>
-        <w:rPr>
-          <w:rFonts w:ascii="Consolas" w:eastAsia="Times New Roman" w:hAnsi="Consolas" w:cs="Times New Roman"/>
-          <w:color w:val="000000"/>
-          <w:sz w:val="21"/>
-          <w:szCs w:val="21"/>
-          <w:lang w:eastAsia="pt-BR"/>
-        </w:rPr>
-      </w:pPr>
-      <w:r>
-        <w:rPr>
-          <w:rFonts w:ascii="Consolas" w:eastAsia="Times New Roman" w:hAnsi="Consolas" w:cs="Times New Roman"/>
-          <w:color w:val="000000"/>
-          <w:sz w:val="21"/>
-          <w:szCs w:val="21"/>
-          <w:lang w:eastAsia="pt-BR"/>
-        </w:rPr>
-        <w:t xml:space="preserve">        {</w:t>
+          <w:lang w:val="en-US" w:eastAsia="pt-BR"/>
+        </w:rPr>
+        <w:t>// Discover</w:t>
+      </w:r>
+    </w:p>
+    <w:p>
+      <w:pPr>
+        <w:shd w:val="clear" w:color="auto" w:fill="FFFFFF"/>
+        <w:spacing w:after="0" w:line="285" w:lineRule="atLeast"/>
+        <w:rPr>
+          <w:rFonts w:ascii="Consolas" w:eastAsia="Times New Roman" w:hAnsi="Consolas" w:cs="Times New Roman"/>
+          <w:color w:val="000000"/>
+          <w:sz w:val="21"/>
+          <w:szCs w:val="21"/>
+          <w:lang w:eastAsia="pt-BR"/>
+        </w:rPr>
+      </w:pPr>
+      <w:r>
+        <w:rPr>
+          <w:rFonts w:ascii="Consolas" w:eastAsia="Times New Roman" w:hAnsi="Consolas" w:cs="Times New Roman"/>
+          <w:color w:val="000000"/>
+          <w:sz w:val="21"/>
+          <w:szCs w:val="21"/>
+          <w:lang w:val="en-US" w:eastAsia="pt-BR"/>
+        </w:rPr>
+        <w:t xml:space="preserve">        </w:t>
+      </w:r>
+      <w:r>
+        <w:rPr>
+          <w:rFonts w:ascii="Consolas" w:eastAsia="Times New Roman" w:hAnsi="Consolas" w:cs="Times New Roman"/>
+          <w:color w:val="000000"/>
+          <w:sz w:val="21"/>
+          <w:szCs w:val="21"/>
+          <w:lang w:eastAsia="pt-BR"/>
+        </w:rPr>
+        <w:t>{</w:t>
       </w:r>
     </w:p>
     <w:p>
@@ -14444,10 +14438,10 @@
           <w:noProof/>
         </w:rPr>
         <w:drawing>
-          <wp:inline distT="0" distB="0" distL="0" distR="0" wp14:anchorId="089B41C3" wp14:editId="770E7CC8">
+          <wp:inline distT="0" distB="0" distL="0" distR="0" wp14:anchorId="3C0CF830" wp14:editId="507F7AE8">
             <wp:extent cx="5400040" cy="2878718"/>
             <wp:effectExtent l="0" t="0" r="0" b="0"/>
-            <wp:docPr id="4" name="Imagem 4"/>
+            <wp:docPr id="8" name="Imagem 8"/>
             <wp:cNvGraphicFramePr>
               <a:graphicFrameLocks xmlns:a="http://schemas.openxmlformats.org/drawingml/2006/main" noChangeAspect="1"/>
             </wp:cNvGraphicFramePr>
@@ -14455,7 +14449,7 @@
               <a:graphicData uri="http://schemas.openxmlformats.org/drawingml/2006/picture">
                 <pic:pic xmlns:pic="http://schemas.openxmlformats.org/drawingml/2006/picture">
                   <pic:nvPicPr>
-                    <pic:cNvPr id="0" name="Picture 5"/>
+                    <pic:cNvPr id="0" name="Picture 1"/>
                     <pic:cNvPicPr>
                       <a:picLocks noChangeAspect="1" noChangeArrowheads="1"/>
                     </pic:cNvPicPr>
@@ -14492,6 +14486,8 @@
           </wp:inline>
         </w:drawing>
       </w:r>
+      <w:bookmarkStart w:id="0" w:name="_GoBack"/>
+      <w:bookmarkEnd w:id="0"/>
     </w:p>
     <w:p>
       <w:pPr>
@@ -15331,7 +15327,7 @@
           <w:color w:val="000000"/>
           <w:sz w:val="21"/>
           <w:szCs w:val="21"/>
-          <w:lang w:eastAsia="pt-BR"/>
+          <w:lang w:val="en-US" w:eastAsia="pt-BR"/>
         </w:rPr>
       </w:pPr>
       <w:r>
@@ -15350,7 +15346,7 @@
           <w:color w:val="000000"/>
           <w:sz w:val="21"/>
           <w:szCs w:val="21"/>
-          <w:lang w:eastAsia="pt-BR"/>
+          <w:lang w:val="en-US" w:eastAsia="pt-BR"/>
         </w:rPr>
         <w:t>}</w:t>
       </w:r>
@@ -15365,7 +15361,7 @@
           <w:color w:val="000000"/>
           <w:sz w:val="21"/>
           <w:szCs w:val="21"/>
-          <w:lang w:eastAsia="pt-BR"/>
+          <w:lang w:val="en-US" w:eastAsia="pt-BR"/>
         </w:rPr>
       </w:pPr>
     </w:p>
@@ -17260,7 +17256,7 @@
           <w:color w:val="000000"/>
           <w:sz w:val="21"/>
           <w:szCs w:val="21"/>
-          <w:lang w:val="en-US" w:eastAsia="pt-BR"/>
+          <w:lang w:eastAsia="pt-BR"/>
         </w:rPr>
       </w:pPr>
       <w:r>
@@ -17279,7 +17275,7 @@
           <w:color w:val="0000FF"/>
           <w:sz w:val="21"/>
           <w:szCs w:val="21"/>
-          <w:lang w:val="en-US" w:eastAsia="pt-BR"/>
+          <w:lang w:eastAsia="pt-BR"/>
         </w:rPr>
         <w:t>case</w:t>
       </w:r>
@@ -17289,7 +17285,7 @@
           <w:color w:val="000000"/>
           <w:sz w:val="21"/>
           <w:szCs w:val="21"/>
-          <w:lang w:val="en-US" w:eastAsia="pt-BR"/>
+          <w:lang w:eastAsia="pt-BR"/>
         </w:rPr>
         <w:t xml:space="preserve"> </w:t>
       </w:r>
@@ -17299,7 +17295,7 @@
           <w:color w:val="09885A"/>
           <w:sz w:val="21"/>
           <w:szCs w:val="21"/>
-          <w:lang w:val="en-US" w:eastAsia="pt-BR"/>
+          <w:lang w:eastAsia="pt-BR"/>
         </w:rPr>
         <w:t>0</w:t>
       </w:r>
@@ -17309,7 +17305,7 @@
           <w:color w:val="0000FF"/>
           <w:sz w:val="21"/>
           <w:szCs w:val="21"/>
-          <w:lang w:val="en-US" w:eastAsia="pt-BR"/>
+          <w:lang w:eastAsia="pt-BR"/>
         </w:rPr>
         <w:t>:</w:t>
       </w:r>
@@ -17324,58 +17320,80 @@
           <w:color w:val="000000"/>
           <w:sz w:val="21"/>
           <w:szCs w:val="21"/>
-          <w:lang w:val="en-US" w:eastAsia="pt-BR"/>
-        </w:rPr>
-      </w:pPr>
-      <w:r>
-        <w:rPr>
-          <w:rFonts w:ascii="Consolas" w:eastAsia="Times New Roman" w:hAnsi="Consolas" w:cs="Times New Roman"/>
-          <w:color w:val="000000"/>
-          <w:sz w:val="21"/>
-          <w:szCs w:val="21"/>
-          <w:lang w:val="en-US" w:eastAsia="pt-BR"/>
+          <w:lang w:eastAsia="pt-BR"/>
+        </w:rPr>
+      </w:pPr>
+      <w:r>
+        <w:rPr>
+          <w:rFonts w:ascii="Consolas" w:eastAsia="Times New Roman" w:hAnsi="Consolas" w:cs="Times New Roman"/>
+          <w:color w:val="000000"/>
+          <w:sz w:val="21"/>
+          <w:szCs w:val="21"/>
+          <w:lang w:eastAsia="pt-BR"/>
+        </w:rPr>
+        <w:t xml:space="preserve">                    continuar=</w:t>
+      </w:r>
+      <w:r>
+        <w:rPr>
+          <w:rFonts w:ascii="Consolas" w:eastAsia="Times New Roman" w:hAnsi="Consolas" w:cs="Times New Roman"/>
+          <w:color w:val="0000FF"/>
+          <w:sz w:val="21"/>
+          <w:szCs w:val="21"/>
+          <w:lang w:eastAsia="pt-BR"/>
+        </w:rPr>
+        <w:t>false</w:t>
+      </w:r>
+      <w:r>
+        <w:rPr>
+          <w:rFonts w:ascii="Consolas" w:eastAsia="Times New Roman" w:hAnsi="Consolas" w:cs="Times New Roman"/>
+          <w:color w:val="000000"/>
+          <w:sz w:val="21"/>
+          <w:szCs w:val="21"/>
+          <w:lang w:eastAsia="pt-BR"/>
+        </w:rPr>
+        <w:t>;</w:t>
+      </w:r>
+    </w:p>
+    <w:p>
+      <w:pPr>
+        <w:shd w:val="clear" w:color="auto" w:fill="FFFFFF"/>
+        <w:spacing w:after="0" w:line="285" w:lineRule="atLeast"/>
+        <w:ind w:left="360"/>
+        <w:rPr>
+          <w:rFonts w:ascii="Consolas" w:eastAsia="Times New Roman" w:hAnsi="Consolas" w:cs="Times New Roman"/>
+          <w:color w:val="000000"/>
+          <w:sz w:val="21"/>
+          <w:szCs w:val="21"/>
+          <w:lang w:eastAsia="pt-BR"/>
+        </w:rPr>
+      </w:pPr>
+      <w:r>
+        <w:rPr>
+          <w:rFonts w:ascii="Consolas" w:eastAsia="Times New Roman" w:hAnsi="Consolas" w:cs="Times New Roman"/>
+          <w:color w:val="000000"/>
+          <w:sz w:val="21"/>
+          <w:szCs w:val="21"/>
+          <w:lang w:eastAsia="pt-BR"/>
         </w:rPr>
         <w:t xml:space="preserve">                    </w:t>
       </w:r>
-      <w:proofErr w:type="spellStart"/>
-      <w:r>
-        <w:rPr>
-          <w:rFonts w:ascii="Consolas" w:eastAsia="Times New Roman" w:hAnsi="Consolas" w:cs="Times New Roman"/>
-          <w:color w:val="000000"/>
-          <w:sz w:val="21"/>
-          <w:szCs w:val="21"/>
-          <w:lang w:val="en-US" w:eastAsia="pt-BR"/>
-        </w:rPr>
-        <w:t>continuar</w:t>
-      </w:r>
-      <w:proofErr w:type="spellEnd"/>
-      <w:r>
-        <w:rPr>
-          <w:rFonts w:ascii="Consolas" w:eastAsia="Times New Roman" w:hAnsi="Consolas" w:cs="Times New Roman"/>
-          <w:color w:val="000000"/>
-          <w:sz w:val="21"/>
-          <w:szCs w:val="21"/>
-          <w:lang w:val="en-US" w:eastAsia="pt-BR"/>
-        </w:rPr>
-        <w:t>=</w:t>
-      </w:r>
-      <w:r>
-        <w:rPr>
-          <w:rFonts w:ascii="Consolas" w:eastAsia="Times New Roman" w:hAnsi="Consolas" w:cs="Times New Roman"/>
-          <w:color w:val="0000FF"/>
-          <w:sz w:val="21"/>
-          <w:szCs w:val="21"/>
-          <w:lang w:val="en-US" w:eastAsia="pt-BR"/>
-        </w:rPr>
-        <w:t>false</w:t>
-      </w:r>
-      <w:r>
-        <w:rPr>
-          <w:rFonts w:ascii="Consolas" w:eastAsia="Times New Roman" w:hAnsi="Consolas" w:cs="Times New Roman"/>
-          <w:color w:val="000000"/>
-          <w:sz w:val="21"/>
-          <w:szCs w:val="21"/>
-          <w:lang w:val="en-US" w:eastAsia="pt-BR"/>
+      <w:r>
+        <w:rPr>
+          <w:rFonts w:ascii="Consolas" w:eastAsia="Times New Roman" w:hAnsi="Consolas" w:cs="Times New Roman"/>
+          <w:color w:val="0000FF"/>
+          <w:sz w:val="21"/>
+          <w:szCs w:val="21"/>
+          <w:lang w:eastAsia="pt-BR"/>
+        </w:rPr>
+        <w:t>break</w:t>
+      </w:r>
+      <w:r>
+        <w:rPr>
+          <w:rFonts w:ascii="Consolas" w:eastAsia="Times New Roman" w:hAnsi="Consolas" w:cs="Times New Roman"/>
+          <w:color w:val="000000"/>
+          <w:sz w:val="21"/>
+          <w:szCs w:val="21"/>
+          <w:lang w:eastAsia="pt-BR"/>
         </w:rPr>
         <w:t>;</w:t>
       </w:r>
@@ -17390,60 +17408,16 @@
           <w:color w:val="000000"/>
           <w:sz w:val="21"/>
           <w:szCs w:val="21"/>
-          <w:lang w:val="en-US" w:eastAsia="pt-BR"/>
-        </w:rPr>
-      </w:pPr>
-      <w:r>
-        <w:rPr>
-          <w:rFonts w:ascii="Consolas" w:eastAsia="Times New Roman" w:hAnsi="Consolas" w:cs="Times New Roman"/>
-          <w:color w:val="000000"/>
-          <w:sz w:val="21"/>
-          <w:szCs w:val="21"/>
-          <w:lang w:val="en-US" w:eastAsia="pt-BR"/>
-        </w:rPr>
-        <w:t xml:space="preserve">                    </w:t>
-      </w:r>
-      <w:r>
-        <w:rPr>
-          <w:rFonts w:ascii="Consolas" w:eastAsia="Times New Roman" w:hAnsi="Consolas" w:cs="Times New Roman"/>
-          <w:color w:val="0000FF"/>
-          <w:sz w:val="21"/>
-          <w:szCs w:val="21"/>
-          <w:lang w:val="en-US" w:eastAsia="pt-BR"/>
-        </w:rPr>
-        <w:t>break</w:t>
-      </w:r>
-      <w:r>
-        <w:rPr>
-          <w:rFonts w:ascii="Consolas" w:eastAsia="Times New Roman" w:hAnsi="Consolas" w:cs="Times New Roman"/>
-          <w:color w:val="000000"/>
-          <w:sz w:val="21"/>
-          <w:szCs w:val="21"/>
-          <w:lang w:val="en-US" w:eastAsia="pt-BR"/>
-        </w:rPr>
-        <w:t>;</w:t>
-      </w:r>
-    </w:p>
-    <w:p>
-      <w:pPr>
-        <w:shd w:val="clear" w:color="auto" w:fill="FFFFFF"/>
-        <w:spacing w:after="0" w:line="285" w:lineRule="atLeast"/>
-        <w:ind w:left="360"/>
-        <w:rPr>
-          <w:rFonts w:ascii="Consolas" w:eastAsia="Times New Roman" w:hAnsi="Consolas" w:cs="Times New Roman"/>
-          <w:color w:val="000000"/>
-          <w:sz w:val="21"/>
-          <w:szCs w:val="21"/>
-          <w:lang w:eastAsia="pt-BR"/>
-        </w:rPr>
-      </w:pPr>
-      <w:r>
-        <w:rPr>
-          <w:rFonts w:ascii="Consolas" w:eastAsia="Times New Roman" w:hAnsi="Consolas" w:cs="Times New Roman"/>
-          <w:color w:val="000000"/>
-          <w:sz w:val="21"/>
-          <w:szCs w:val="21"/>
-          <w:lang w:val="en-US" w:eastAsia="pt-BR"/>
+          <w:lang w:eastAsia="pt-BR"/>
+        </w:rPr>
+      </w:pPr>
+      <w:r>
+        <w:rPr>
+          <w:rFonts w:ascii="Consolas" w:eastAsia="Times New Roman" w:hAnsi="Consolas" w:cs="Times New Roman"/>
+          <w:color w:val="000000"/>
+          <w:sz w:val="21"/>
+          <w:szCs w:val="21"/>
+          <w:lang w:eastAsia="pt-BR"/>
         </w:rPr>
         <w:t xml:space="preserve">            </w:t>
       </w:r>
@@ -18601,7 +18575,7 @@
           <w:color w:val="000000"/>
           <w:sz w:val="21"/>
           <w:szCs w:val="21"/>
-          <w:lang w:eastAsia="pt-BR"/>
+          <w:lang w:val="en-US" w:eastAsia="pt-BR"/>
         </w:rPr>
       </w:pPr>
       <w:r>
@@ -18620,7 +18594,7 @@
           <w:color w:val="000000"/>
           <w:sz w:val="21"/>
           <w:szCs w:val="21"/>
-          <w:lang w:eastAsia="pt-BR"/>
+          <w:lang w:val="en-US" w:eastAsia="pt-BR"/>
         </w:rPr>
         <w:t>{</w:t>
       </w:r>
@@ -18644,7 +18618,7 @@
           <w:color w:val="000000"/>
           <w:sz w:val="21"/>
           <w:szCs w:val="21"/>
-          <w:lang w:eastAsia="pt-BR"/>
+          <w:lang w:val="en-US" w:eastAsia="pt-BR"/>
         </w:rPr>
         <w:t xml:space="preserve">                </w:t>
       </w:r>
@@ -19687,62 +19661,68 @@
           <w:color w:val="000000"/>
           <w:sz w:val="21"/>
           <w:szCs w:val="21"/>
-          <w:lang w:eastAsia="pt-BR"/>
-        </w:rPr>
-      </w:pPr>
-      <w:proofErr w:type="spellStart"/>
-      <w:r>
-        <w:rPr>
-          <w:rFonts w:ascii="Consolas" w:eastAsia="Times New Roman" w:hAnsi="Consolas" w:cs="Times New Roman"/>
-          <w:color w:val="0000FF"/>
-          <w:sz w:val="21"/>
-          <w:szCs w:val="21"/>
-          <w:lang w:eastAsia="pt-BR"/>
+          <w:lang w:val="en-US" w:eastAsia="pt-BR"/>
+        </w:rPr>
+      </w:pPr>
+      <w:r>
+        <w:rPr>
+          <w:rFonts w:ascii="Consolas" w:eastAsia="Times New Roman" w:hAnsi="Consolas" w:cs="Times New Roman"/>
+          <w:color w:val="0000FF"/>
+          <w:sz w:val="21"/>
+          <w:szCs w:val="21"/>
+          <w:lang w:val="en-US" w:eastAsia="pt-BR"/>
         </w:rPr>
         <w:t>public</w:t>
       </w:r>
-      <w:proofErr w:type="spellEnd"/>
-      <w:r>
-        <w:rPr>
-          <w:rFonts w:ascii="Consolas" w:eastAsia="Times New Roman" w:hAnsi="Consolas" w:cs="Times New Roman"/>
-          <w:color w:val="000000"/>
-          <w:sz w:val="21"/>
-          <w:szCs w:val="21"/>
-          <w:lang w:eastAsia="pt-BR"/>
+      <w:r>
+        <w:rPr>
+          <w:rFonts w:ascii="Consolas" w:eastAsia="Times New Roman" w:hAnsi="Consolas" w:cs="Times New Roman"/>
+          <w:color w:val="000000"/>
+          <w:sz w:val="21"/>
+          <w:szCs w:val="21"/>
+          <w:lang w:val="en-US" w:eastAsia="pt-BR"/>
         </w:rPr>
         <w:t xml:space="preserve"> </w:t>
       </w:r>
-      <w:proofErr w:type="spellStart"/>
-      <w:proofErr w:type="gramStart"/>
-      <w:r>
-        <w:rPr>
-          <w:rFonts w:ascii="Consolas" w:eastAsia="Times New Roman" w:hAnsi="Consolas" w:cs="Times New Roman"/>
-          <w:color w:val="0000FF"/>
-          <w:sz w:val="21"/>
-          <w:szCs w:val="21"/>
-          <w:lang w:eastAsia="pt-BR"/>
+      <w:r>
+        <w:rPr>
+          <w:rFonts w:ascii="Consolas" w:eastAsia="Times New Roman" w:hAnsi="Consolas" w:cs="Times New Roman"/>
+          <w:color w:val="0000FF"/>
+          <w:sz w:val="21"/>
+          <w:szCs w:val="21"/>
+          <w:lang w:val="en-US" w:eastAsia="pt-BR"/>
         </w:rPr>
         <w:t>class</w:t>
       </w:r>
-      <w:proofErr w:type="spellEnd"/>
-      <w:r>
-        <w:rPr>
-          <w:rFonts w:ascii="Consolas" w:eastAsia="Times New Roman" w:hAnsi="Consolas" w:cs="Times New Roman"/>
-          <w:color w:val="000000"/>
-          <w:sz w:val="21"/>
-          <w:szCs w:val="21"/>
-          <w:lang w:eastAsia="pt-BR"/>
-        </w:rPr>
-        <w:t xml:space="preserve"> Controlador</w:t>
-      </w:r>
-      <w:proofErr w:type="gramEnd"/>
-      <w:r>
-        <w:rPr>
-          <w:rFonts w:ascii="Consolas" w:eastAsia="Times New Roman" w:hAnsi="Consolas" w:cs="Times New Roman"/>
-          <w:color w:val="000000"/>
-          <w:sz w:val="21"/>
-          <w:szCs w:val="21"/>
-          <w:lang w:eastAsia="pt-BR"/>
+      <w:r>
+        <w:rPr>
+          <w:rFonts w:ascii="Consolas" w:eastAsia="Times New Roman" w:hAnsi="Consolas" w:cs="Times New Roman"/>
+          <w:color w:val="000000"/>
+          <w:sz w:val="21"/>
+          <w:szCs w:val="21"/>
+          <w:lang w:val="en-US" w:eastAsia="pt-BR"/>
+        </w:rPr>
+        <w:t xml:space="preserve"> </w:t>
+      </w:r>
+      <w:proofErr w:type="spellStart"/>
+      <w:r>
+        <w:rPr>
+          <w:rFonts w:ascii="Consolas" w:eastAsia="Times New Roman" w:hAnsi="Consolas" w:cs="Times New Roman"/>
+          <w:color w:val="000000"/>
+          <w:sz w:val="21"/>
+          <w:szCs w:val="21"/>
+          <w:lang w:val="en-US" w:eastAsia="pt-BR"/>
+        </w:rPr>
+        <w:t>Controlador</w:t>
+      </w:r>
+      <w:proofErr w:type="spellEnd"/>
+      <w:r>
+        <w:rPr>
+          <w:rFonts w:ascii="Consolas" w:eastAsia="Times New Roman" w:hAnsi="Consolas" w:cs="Times New Roman"/>
+          <w:color w:val="000000"/>
+          <w:sz w:val="21"/>
+          <w:szCs w:val="21"/>
+          <w:lang w:val="en-US" w:eastAsia="pt-BR"/>
         </w:rPr>
         <w:t xml:space="preserve"> {</w:t>
       </w:r>
@@ -19757,16 +19737,16 @@
           <w:color w:val="000000"/>
           <w:sz w:val="21"/>
           <w:szCs w:val="21"/>
-          <w:lang w:eastAsia="pt-BR"/>
-        </w:rPr>
-      </w:pPr>
-      <w:r>
-        <w:rPr>
-          <w:rFonts w:ascii="Consolas" w:eastAsia="Times New Roman" w:hAnsi="Consolas" w:cs="Times New Roman"/>
-          <w:color w:val="000000"/>
-          <w:sz w:val="21"/>
-          <w:szCs w:val="21"/>
-          <w:lang w:eastAsia="pt-BR"/>
+          <w:lang w:val="en-US" w:eastAsia="pt-BR"/>
+        </w:rPr>
+      </w:pPr>
+      <w:r>
+        <w:rPr>
+          <w:rFonts w:ascii="Consolas" w:eastAsia="Times New Roman" w:hAnsi="Consolas" w:cs="Times New Roman"/>
+          <w:color w:val="000000"/>
+          <w:sz w:val="21"/>
+          <w:szCs w:val="21"/>
+          <w:lang w:val="en-US" w:eastAsia="pt-BR"/>
         </w:rPr>
         <w:t xml:space="preserve">    </w:t>
       </w:r>
@@ -19790,7 +19770,7 @@
           <w:color w:val="000000"/>
           <w:sz w:val="21"/>
           <w:szCs w:val="21"/>
-          <w:lang w:eastAsia="pt-BR"/>
+          <w:lang w:val="en-US" w:eastAsia="pt-BR"/>
         </w:rPr>
         <w:t xml:space="preserve">    </w:t>
       </w:r>
@@ -22206,7 +22186,7 @@
           <w:color w:val="000000"/>
           <w:sz w:val="21"/>
           <w:szCs w:val="21"/>
-          <w:lang w:eastAsia="pt-BR"/>
+          <w:lang w:val="en-US" w:eastAsia="pt-BR"/>
         </w:rPr>
       </w:pPr>
       <w:r>
@@ -22225,7 +22205,7 @@
           <w:color w:val="000000"/>
           <w:sz w:val="21"/>
           <w:szCs w:val="21"/>
-          <w:lang w:eastAsia="pt-BR"/>
+          <w:lang w:val="en-US" w:eastAsia="pt-BR"/>
         </w:rPr>
         <w:t>{</w:t>
       </w:r>
@@ -22249,7 +22229,7 @@
           <w:color w:val="000000"/>
           <w:sz w:val="21"/>
           <w:szCs w:val="21"/>
-          <w:lang w:eastAsia="pt-BR"/>
+          <w:lang w:val="en-US" w:eastAsia="pt-BR"/>
         </w:rPr>
         <w:t xml:space="preserve">                </w:t>
       </w:r>
@@ -22356,7 +22336,7 @@
           <w:color w:val="000000"/>
           <w:sz w:val="21"/>
           <w:szCs w:val="21"/>
-          <w:lang w:val="en-US" w:eastAsia="pt-BR"/>
+          <w:lang w:eastAsia="pt-BR"/>
         </w:rPr>
       </w:pPr>
       <w:r>
@@ -22375,7 +22355,7 @@
           <w:color w:val="000000"/>
           <w:sz w:val="21"/>
           <w:szCs w:val="21"/>
-          <w:lang w:val="en-US" w:eastAsia="pt-BR"/>
+          <w:lang w:eastAsia="pt-BR"/>
         </w:rPr>
         <w:t>}</w:t>
       </w:r>
@@ -22399,7 +22379,7 @@
           <w:color w:val="000000"/>
           <w:sz w:val="21"/>
           <w:szCs w:val="21"/>
-          <w:lang w:val="en-US" w:eastAsia="pt-BR"/>
+          <w:lang w:eastAsia="pt-BR"/>
         </w:rPr>
         <w:t xml:space="preserve">            </w:t>
       </w:r>
@@ -22728,7 +22708,7 @@
           <w:color w:val="000000"/>
           <w:sz w:val="21"/>
           <w:szCs w:val="21"/>
-          <w:lang w:val="en-US" w:eastAsia="pt-BR"/>
+          <w:lang w:eastAsia="pt-BR"/>
         </w:rPr>
       </w:pPr>
       <w:r>
@@ -22747,7 +22727,7 @@
           <w:color w:val="000000"/>
           <w:sz w:val="21"/>
           <w:szCs w:val="21"/>
-          <w:lang w:val="en-US" w:eastAsia="pt-BR"/>
+          <w:lang w:eastAsia="pt-BR"/>
         </w:rPr>
         <w:t>}</w:t>
       </w:r>
@@ -22771,7 +22751,7 @@
           <w:color w:val="000000"/>
           <w:sz w:val="21"/>
           <w:szCs w:val="21"/>
-          <w:lang w:val="en-US" w:eastAsia="pt-BR"/>
+          <w:lang w:eastAsia="pt-BR"/>
         </w:rPr>
         <w:t xml:space="preserve">            </w:t>
       </w:r>
@@ -29581,7 +29561,7 @@
           <w:color w:val="000000"/>
           <w:sz w:val="21"/>
           <w:szCs w:val="21"/>
-          <w:lang w:eastAsia="pt-BR"/>
+          <w:lang w:val="en-US" w:eastAsia="pt-BR"/>
         </w:rPr>
       </w:pPr>
       <w:r>
@@ -29600,7 +29580,7 @@
           <w:color w:val="000000"/>
           <w:sz w:val="21"/>
           <w:szCs w:val="21"/>
-          <w:lang w:eastAsia="pt-BR"/>
+          <w:lang w:val="en-US" w:eastAsia="pt-BR"/>
         </w:rPr>
         <w:t>}</w:t>
       </w:r>
@@ -29615,16 +29595,16 @@
           <w:color w:val="000000"/>
           <w:sz w:val="21"/>
           <w:szCs w:val="21"/>
-          <w:lang w:eastAsia="pt-BR"/>
-        </w:rPr>
-      </w:pPr>
-      <w:r>
-        <w:rPr>
-          <w:rFonts w:ascii="Consolas" w:eastAsia="Times New Roman" w:hAnsi="Consolas" w:cs="Times New Roman"/>
-          <w:color w:val="000000"/>
-          <w:sz w:val="21"/>
-          <w:szCs w:val="21"/>
-          <w:lang w:eastAsia="pt-BR"/>
+          <w:lang w:val="en-US" w:eastAsia="pt-BR"/>
+        </w:rPr>
+      </w:pPr>
+      <w:r>
+        <w:rPr>
+          <w:rFonts w:ascii="Consolas" w:eastAsia="Times New Roman" w:hAnsi="Consolas" w:cs="Times New Roman"/>
+          <w:color w:val="000000"/>
+          <w:sz w:val="21"/>
+          <w:szCs w:val="21"/>
+          <w:lang w:val="en-US" w:eastAsia="pt-BR"/>
         </w:rPr>
         <w:t xml:space="preserve">    </w:t>
       </w:r>
@@ -29639,16 +29619,16 @@
           <w:color w:val="000000"/>
           <w:sz w:val="21"/>
           <w:szCs w:val="21"/>
-          <w:lang w:eastAsia="pt-BR"/>
-        </w:rPr>
-      </w:pPr>
-      <w:r>
-        <w:rPr>
-          <w:rFonts w:ascii="Consolas" w:eastAsia="Times New Roman" w:hAnsi="Consolas" w:cs="Times New Roman"/>
-          <w:color w:val="000000"/>
-          <w:sz w:val="21"/>
-          <w:szCs w:val="21"/>
-          <w:lang w:eastAsia="pt-BR"/>
+          <w:lang w:val="en-US" w:eastAsia="pt-BR"/>
+        </w:rPr>
+      </w:pPr>
+      <w:r>
+        <w:rPr>
+          <w:rFonts w:ascii="Consolas" w:eastAsia="Times New Roman" w:hAnsi="Consolas" w:cs="Times New Roman"/>
+          <w:color w:val="000000"/>
+          <w:sz w:val="21"/>
+          <w:szCs w:val="21"/>
+          <w:lang w:val="en-US" w:eastAsia="pt-BR"/>
         </w:rPr>
         <w:t>}</w:t>
       </w:r>
@@ -29663,7 +29643,7 @@
           <w:color w:val="000000"/>
           <w:sz w:val="21"/>
           <w:szCs w:val="21"/>
-          <w:lang w:eastAsia="pt-BR"/>
+          <w:lang w:val="en-US" w:eastAsia="pt-BR"/>
         </w:rPr>
       </w:pPr>
     </w:p>
@@ -29677,7 +29657,7 @@
           <w:color w:val="000000"/>
           <w:sz w:val="21"/>
           <w:szCs w:val="21"/>
-          <w:lang w:eastAsia="pt-BR"/>
+          <w:lang w:val="en-US" w:eastAsia="pt-BR"/>
         </w:rPr>
       </w:pPr>
     </w:p>

</xml_diff>